<commit_message>
only reports work good
</commit_message>
<xml_diff>
--- a/Desktop/IPtv_projects/Projects Eldad/Bot/פקודות לדוחות.docx
+++ b/Desktop/IPtv_projects/Projects Eldad/Bot/פקודות לדוחות.docx
@@ -3,13 +3,29 @@
 <w:document xmlns:wpc="http://schemas.microsoft.com/office/word/2010/wordprocessingCanvas" xmlns:cx="http://schemas.microsoft.com/office/drawing/2014/chartex" xmlns:cx1="http://schemas.microsoft.com/office/drawing/2015/9/8/chartex" xmlns:cx2="http://schemas.microsoft.com/office/drawing/2015/10/21/chartex" xmlns:cx3="http://schemas.microsoft.com/office/drawing/2016/5/9/chartex" xmlns:cx4="http://schemas.microsoft.com/office/drawing/2016/5/10/chartex" xmlns:cx5="http://schemas.microsoft.com/office/drawing/2016/5/11/chartex" xmlns:cx6="http://schemas.microsoft.com/office/drawing/2016/5/12/chartex" xmlns:cx7="http://schemas.microsoft.com/office/drawing/2016/5/13/chartex" xmlns:cx8="http://schemas.microsoft.com/office/drawing/2016/5/14/chartex" xmlns:mc="http://schemas.openxmlformats.org/markup-compatibility/2006" xmlns:aink="http://schemas.microsoft.com/office/drawing/2016/ink" xmlns:am3d="http://schemas.microsoft.com/office/drawing/2017/model3d" xmlns:o="urn:schemas-microsoft-com:office:office" xmlns:oel="http://schemas.microsoft.com/office/2019/extlst" xmlns:r="http://schemas.openxmlformats.org/officeDocument/2006/relationships" xmlns:m="http://schemas.openxmlformats.org/officeDocument/2006/math" xmlns:v="urn:schemas-microsoft-com:vml" xmlns:wp14="http://schemas.microsoft.com/office/word/2010/wordprocessingDrawing" xmlns:wp="http://schemas.openxmlformats.org/drawingml/2006/wordprocessingDrawing" xmlns:w10="urn:schemas-microsoft-com:office:word" xmlns:w="http://schemas.openxmlformats.org/wordprocessingml/2006/main" xmlns:w14="http://schemas.microsoft.com/office/word/2010/wordml" xmlns:w15="http://schemas.microsoft.com/office/word/2012/wordml" xmlns:w16cex="http://schemas.microsoft.com/office/word/2018/wordml/cex" xmlns:w16cid="http://schemas.microsoft.com/office/word/2016/wordml/cid" xmlns:w16="http://schemas.microsoft.com/office/word/2018/wordml" xmlns:w16du="http://schemas.microsoft.com/office/word/2023/wordml/word16du" xmlns:w16sdtdh="http://schemas.microsoft.com/office/word/2020/wordml/sdtdatahash" xmlns:w16se="http://schemas.microsoft.com/office/word/2015/wordml/symex" xmlns:wpg="http://schemas.microsoft.com/office/word/2010/wordprocessingGroup" xmlns:wpi="http://schemas.microsoft.com/office/word/2010/wordprocessingInk" xmlns:wne="http://schemas.microsoft.com/office/word/2006/wordml" xmlns:wps="http://schemas.microsoft.com/office/word/2010/wordprocessingShape" mc:Ignorable="w14 w15 w16se w16cid w16 w16cex w16sdtdh w16du wp14">
   <w:body>
     <w:p>
-      <w:pPr>
+      <w:r>
         <w:rPr>
+          <w:rFonts w:cs="Arial"/>
           <w:rtl/>
         </w:rPr>
-      </w:pPr>
-      <w:r>
-        <w:t>/stats_summary</w:t>
+        <w:t>סיכום סטטיסטיקות</w:t>
+      </w:r>
+      <w:r>
+        <w:t>:</w:t>
+      </w:r>
+      <w:r>
+        <w:br/>
+      </w:r>
+      <w:r>
+        <w:t>/</w:t>
+      </w:r>
+      <w:proofErr w:type="spellStart"/>
+      <w:r>
+        <w:t>stats_summary</w:t>
+      </w:r>
+      <w:proofErr w:type="spellEnd"/>
+      <w:r>
+        <w:br/>
       </w:r>
     </w:p>
     <w:p>
@@ -18,6 +34,71 @@
           <w:rtl/>
         </w:rPr>
       </w:pPr>
+      <w:r>
+        <w:rPr>
+          <w:rFonts w:cs="Arial"/>
+          <w:rtl/>
+        </w:rPr>
+        <w:t>גרף משתמשים שהעלו הכי הרבה קבצים</w:t>
+      </w:r>
+      <w:r>
+        <w:rPr>
+          <w:rFonts w:cs="Arial"/>
+        </w:rPr>
+        <w:br/>
+      </w:r>
+      <w:r>
+        <w:t>/</w:t>
+      </w:r>
+      <w:proofErr w:type="spellStart"/>
+      <w:r>
+        <w:t>generate_reports</w:t>
+      </w:r>
+      <w:proofErr w:type="spellEnd"/>
+      <w:r>
+        <w:rPr>
+          <w:rtl/>
+        </w:rPr>
+        <w:br/>
+      </w:r>
+      <w:r>
+        <w:rPr>
+          <w:rtl/>
+        </w:rPr>
+        <w:br/>
+      </w:r>
+      <w:r>
+        <w:t>/</w:t>
+      </w:r>
+      <w:proofErr w:type="spellStart"/>
+      <w:r>
+        <w:t>download_logs</w:t>
+      </w:r>
+      <w:proofErr w:type="spellEnd"/>
+    </w:p>
+    <w:p/>
+    <w:p>
+      <w:r>
+        <w:rPr>
+          <w:rFonts w:cs="Arial"/>
+          <w:rtl/>
+        </w:rPr>
+        <w:t>רשימת קבצים שהועלו</w:t>
+      </w:r>
+      <w:r>
+        <w:rPr>
+          <w:rFonts w:cs="Arial"/>
+        </w:rPr>
+        <w:br/>
+      </w:r>
+      <w:r>
+        <w:t>/</w:t>
+      </w:r>
+      <w:proofErr w:type="spellStart"/>
+      <w:r>
+        <w:t>uploaded_files</w:t>
+      </w:r>
+      <w:proofErr w:type="spellEnd"/>
     </w:p>
     <w:p>
       <w:pPr>
@@ -25,36 +106,6 @@
           <w:rtl/>
         </w:rPr>
       </w:pPr>
-      <w:r>
-        <w:t>/generate_reports</w:t>
-      </w:r>
-      <w:r>
-        <w:rPr>
-          <w:rtl/>
-        </w:rPr>
-        <w:br/>
-      </w:r>
-      <w:r>
-        <w:rPr>
-          <w:rtl/>
-        </w:rPr>
-        <w:br/>
-      </w:r>
-      <w:r>
-        <w:t>/download_logs</w:t>
-      </w:r>
-    </w:p>
-    <w:p>
-      <w:pPr>
-        <w:rPr>
-          <w:rtl/>
-        </w:rPr>
-      </w:pPr>
-    </w:p>
-    <w:p>
-      <w:r>
-        <w:t>/uploaded_files</w:t>
-      </w:r>
     </w:p>
     <w:sectPr>
       <w:pgSz w:w="12240" w:h="15840"/>

</xml_diff>

<commit_message>
password to download file works good
</commit_message>
<xml_diff>
--- a/Desktop/IPtv_projects/Projects Eldad/Bot/פקודות לדוחות.docx
+++ b/Desktop/IPtv_projects/Projects Eldad/Bot/פקודות לדוחות.docx
@@ -9,48 +9,7 @@
         </w:rPr>
       </w:pPr>
       <w:r>
-        <w:drawing>
-          <wp:inline distT="0" distB="0" distL="0" distR="0" wp14:anchorId="2F2BF428" wp14:editId="46DDC6CB">
-            <wp:extent cx="3467100" cy="4232910"/>
-            <wp:effectExtent l="0" t="0" r="0" b="0"/>
-            <wp:docPr id="1246855309" name="תמונה 1" descr="תמונה שמכילה טקסט, צילום מסך, תוכנה, סמל מחשב&#10;&#10;התיאור נוצר באופן אוטומטי"/>
-            <wp:cNvGraphicFramePr>
-              <a:graphicFrameLocks xmlns:a="http://schemas.openxmlformats.org/drawingml/2006/main" noChangeAspect="1"/>
-            </wp:cNvGraphicFramePr>
-            <a:graphic xmlns:a="http://schemas.openxmlformats.org/drawingml/2006/main">
-              <a:graphicData uri="http://schemas.openxmlformats.org/drawingml/2006/picture">
-                <pic:pic xmlns:pic="http://schemas.openxmlformats.org/drawingml/2006/picture">
-                  <pic:nvPicPr>
-                    <pic:cNvPr id="1246855309" name="תמונה 1" descr="תמונה שמכילה טקסט, צילום מסך, תוכנה, סמל מחשב&#10;&#10;התיאור נוצר באופן אוטומטי"/>
-                    <pic:cNvPicPr/>
-                  </pic:nvPicPr>
-                  <pic:blipFill rotWithShape="1">
-                    <a:blip r:embed="rId4"/>
-                    <a:srcRect l="68077" t="26402" r="11667" b="24123"/>
-                    <a:stretch/>
-                  </pic:blipFill>
-                  <pic:spPr bwMode="auto">
-                    <a:xfrm>
-                      <a:off x="0" y="0"/>
-                      <a:ext cx="3483199" cy="4252565"/>
-                    </a:xfrm>
-                    <a:prstGeom prst="rect">
-                      <a:avLst/>
-                    </a:prstGeom>
-                    <a:ln>
-                      <a:noFill/>
-                    </a:ln>
-                    <a:extLst>
-                      <a:ext uri="{53640926-AAD7-44D8-BBD7-CCE9431645EC}">
-                        <a14:shadowObscured xmlns:a14="http://schemas.microsoft.com/office/drawing/2010/main"/>
-                      </a:ext>
-                    </a:extLst>
-                  </pic:spPr>
-                </pic:pic>
-              </a:graphicData>
-            </a:graphic>
-          </wp:inline>
-        </w:drawing>
+        <w:t>/getid.</w:t>
       </w:r>
     </w:p>
     <w:sectPr>

</xml_diff>

<commit_message>
reports work fine befoe changing
</commit_message>
<xml_diff>
--- a/Desktop/IPtv_projects/Projects Eldad/Bot/פקודות לדוחות.docx
+++ b/Desktop/IPtv_projects/Projects Eldad/Bot/פקודות לדוחות.docx
@@ -10,6 +10,23 @@
       </w:pPr>
       <w:r>
         <w:t>/getid.</w:t>
+      </w:r>
+    </w:p>
+    <w:p>
+      <w:pPr>
+        <w:rPr>
+          <w:rtl/>
+        </w:rPr>
+      </w:pPr>
+    </w:p>
+    <w:p>
+      <w:pPr>
+        <w:rPr>
+          <w:rtl/>
+        </w:rPr>
+      </w:pPr>
+      <w:r>
+        <w:t>/group_stats</w:t>
       </w:r>
     </w:p>
     <w:sectPr>

</xml_diff>